<commit_message>
Changes to the project plan
</commit_message>
<xml_diff>
--- a/Project plan.docx
+++ b/Project plan.docx
@@ -210,6 +210,26 @@
     </w:p>
     <w:p>
       <w:pPr>
+        <w:pStyle w:val="ListParagraph"/>
+        <w:numPr>
+          <w:ilvl w:val="0"/>
+          <w:numId w:val="1"/>
+        </w:numPr>
+        <w:rPr>
+          <w:sz w:val="28"/>
+        </w:rPr>
+      </w:pPr>
+      <w:r>
+        <w:rPr>
+          <w:sz w:val="28"/>
+        </w:rPr>
+        <w:t>Finally, a food tracking system is added using a color sensor to keep track of the food in the fridge.</w:t>
+      </w:r>
+      <w:bookmarkStart w:id="0" w:name="_GoBack"/>
+      <w:bookmarkEnd w:id="0"/>
+    </w:p>
+    <w:p>
+      <w:pPr>
         <w:rPr>
           <w:sz w:val="28"/>
         </w:rPr>
@@ -272,21 +292,31 @@
         <w:rPr>
           <w:sz w:val="28"/>
         </w:rPr>
-        <w:t xml:space="preserve">Communication will be done in person every Monday during a scrub team meeting. Everyone will report their progress on the task to the </w:t>
-      </w:r>
-      <w:proofErr w:type="spellStart"/>
-      <w:r>
-        <w:rPr>
-          <w:sz w:val="28"/>
-        </w:rPr>
-        <w:t>scrubmaster</w:t>
-      </w:r>
-      <w:proofErr w:type="spellEnd"/>
-      <w:r>
-        <w:rPr>
-          <w:sz w:val="28"/>
-        </w:rPr>
-        <w:t xml:space="preserve"> and ask for help if needed. Further communication will take place online.</w:t>
+        <w:t>Communication will be done in pe</w:t>
+      </w:r>
+      <w:r>
+        <w:rPr>
+          <w:sz w:val="28"/>
+        </w:rPr>
+        <w:t>rson every Monday during a scrum</w:t>
+      </w:r>
+      <w:r>
+        <w:rPr>
+          <w:sz w:val="28"/>
+        </w:rPr>
+        <w:t xml:space="preserve"> team meeting. Everyone will report their p</w:t>
+      </w:r>
+      <w:r>
+        <w:rPr>
+          <w:sz w:val="28"/>
+        </w:rPr>
+        <w:t xml:space="preserve">rogress on the task to the scrum </w:t>
+      </w:r>
+      <w:r>
+        <w:rPr>
+          <w:sz w:val="28"/>
+        </w:rPr>
+        <w:t>master and ask for help if needed. Further communication will take place online.</w:t>
       </w:r>
     </w:p>
     <w:p>
@@ -341,14 +371,18 @@
           <w:sz w:val="28"/>
         </w:rPr>
       </w:pPr>
-      <w:proofErr w:type="spellStart"/>
-      <w:r>
-        <w:rPr>
-          <w:sz w:val="28"/>
-        </w:rPr>
-        <w:t>Scrubmaster</w:t>
-      </w:r>
-      <w:proofErr w:type="spellEnd"/>
+      <w:r>
+        <w:rPr>
+          <w:sz w:val="28"/>
+        </w:rPr>
+        <w:t xml:space="preserve">Scrum </w:t>
+      </w:r>
+      <w:r>
+        <w:rPr>
+          <w:sz w:val="28"/>
+        </w:rPr>
+        <w:t>master</w:t>
+      </w:r>
     </w:p>
     <w:p>
       <w:pPr>
@@ -451,16 +485,20 @@
         <w:rPr>
           <w:sz w:val="28"/>
         </w:rPr>
-        <w:t xml:space="preserve">Report their progress to the </w:t>
-      </w:r>
-      <w:proofErr w:type="spellStart"/>
-      <w:r>
-        <w:rPr>
-          <w:sz w:val="28"/>
-        </w:rPr>
-        <w:t>scrubmaster</w:t>
-      </w:r>
-      <w:proofErr w:type="spellEnd"/>
+        <w:t>Re</w:t>
+      </w:r>
+      <w:r>
+        <w:rPr>
+          <w:sz w:val="28"/>
+        </w:rPr>
+        <w:t xml:space="preserve">port their progress to the scrum </w:t>
+      </w:r>
+      <w:r>
+        <w:rPr>
+          <w:sz w:val="28"/>
+        </w:rPr>
+        <w:t>master</w:t>
+      </w:r>
     </w:p>
     <w:p>
       <w:pPr>
@@ -591,8 +629,6 @@
         </w:rPr>
         <w:t>t</w:t>
       </w:r>
-      <w:bookmarkStart w:id="0" w:name="_GoBack"/>
-      <w:bookmarkEnd w:id="0"/>
       <w:r>
         <w:rPr>
           <w:sz w:val="28"/>

</xml_diff>